<commit_message>
All API Controllers are finished. Business Logic added some support for BaseTypes in methods (Edit, Blank models).
</commit_message>
<xml_diff>
--- a/Transactions API.docx
+++ b/Transactions API.docx
@@ -17,6 +17,8 @@
           <w:lang w:val="en-US" w:eastAsia="ru-RU"/>
         </w:rPr>
       </w:pPr>
+      <w:bookmarkStart w:id="0" w:name="_GoBack"/>
+      <w:bookmarkEnd w:id="0"/>
       <w:r>
         <w:rPr>
           <w:rFonts w:ascii="Segoe UI" w:eastAsia="Times New Roman" w:hAnsi="Segoe UI" w:cs="Segoe UI"/>
@@ -331,15 +333,7 @@
               <w:rPr>
                 <w:lang w:val="en-US"/>
               </w:rPr>
-              <w:t>Sk</w:t>
-            </w:r>
-            <w:bookmarkStart w:id="0" w:name="_GoBack"/>
-            <w:bookmarkEnd w:id="0"/>
-            <w:r>
-              <w:rPr>
-                <w:lang w:val="en-US"/>
-              </w:rPr>
-              <w:t>ip&amp;top</w:t>
+              <w:t>Skip&amp;top</w:t>
             </w:r>
             <w:proofErr w:type="spellEnd"/>
             <w:r>
@@ -1018,6 +1012,18 @@
               </w:rPr>
               <w:t>Gets one exact entity of Transaction of logged User</w:t>
             </w:r>
+            <w:r>
+              <w:rPr>
+                <w:lang w:val="en-US"/>
+              </w:rPr>
+              <w:t xml:space="preserve">, </w:t>
+            </w:r>
+            <w:r>
+              <w:rPr>
+                <w:lang w:val="en-US"/>
+              </w:rPr>
+              <w:t>according availability for logged user role</w:t>
+            </w:r>
           </w:p>
         </w:tc>
       </w:tr>
@@ -1378,7 +1384,19 @@
               <w:rPr>
                 <w:lang w:val="en-US"/>
               </w:rPr>
-              <w:t>400 – Not valid parameters (Id, OData, JSON)</w:t>
+              <w:t xml:space="preserve">400 – Not valid </w:t>
+            </w:r>
+            <w:r>
+              <w:rPr>
+                <w:lang w:val="en-US"/>
+              </w:rPr>
+              <w:t>parameters (Id, OData</w:t>
+            </w:r>
+            <w:r>
+              <w:rPr>
+                <w:lang w:val="en-US"/>
+              </w:rPr>
+              <w:t>)</w:t>
             </w:r>
           </w:p>
           <w:p>
@@ -1628,6 +1646,7 @@
               <w:rPr>
                 <w:lang w:val="en-US"/>
               </w:rPr>
+              <w:lastRenderedPageBreak/>
               <w:t>METHOD</w:t>
             </w:r>
           </w:p>
@@ -1647,12 +1666,6 @@
                 <w:lang w:val="en-US"/>
               </w:rPr>
               <w:t>GET</w:t>
-            </w:r>
-            <w:r>
-              <w:rPr>
-                <w:lang w:val="en-US"/>
-              </w:rPr>
-              <w:t>`</w:t>
             </w:r>
           </w:p>
         </w:tc>
@@ -1672,7 +1685,6 @@
               <w:rPr>
                 <w:lang w:val="en-US"/>
               </w:rPr>
-              <w:lastRenderedPageBreak/>
               <w:t>PARAMETERS</w:t>
             </w:r>
           </w:p>
@@ -3109,7 +3121,19 @@
               <w:rPr>
                 <w:lang w:val="en-US"/>
               </w:rPr>
-              <w:t>400 – Not valid parameters (JSON)</w:t>
+              <w:t>400 – Not valid parameters (</w:t>
+            </w:r>
+            <w:r>
+              <w:rPr>
+                <w:lang w:val="en-US"/>
+              </w:rPr>
+              <w:t xml:space="preserve">Id, </w:t>
+            </w:r>
+            <w:r>
+              <w:rPr>
+                <w:lang w:val="en-US"/>
+              </w:rPr>
+              <w:t>JSON)</w:t>
             </w:r>
           </w:p>
           <w:p>
@@ -3413,6 +3437,7 @@
               <w:rPr>
                 <w:lang w:val="en-US"/>
               </w:rPr>
+              <w:lastRenderedPageBreak/>
               <w:t>-</w:t>
             </w:r>
           </w:p>
@@ -3426,7 +3451,6 @@
               <w:rPr>
                 <w:lang w:val="en-US"/>
               </w:rPr>
-              <w:lastRenderedPageBreak/>
               <w:t>[</w:t>
             </w:r>
             <w:proofErr w:type="spellStart"/>

</xml_diff>